<commit_message>
Commit file Báo cáo SRS
</commit_message>
<xml_diff>
--- a/Document/Baocao/SRS.docx
+++ b/Document/Baocao/SRS.docx
@@ -1036,6 +1036,17 @@
               </w:rPr>
               <w:t>Làm màn hình 5</w:t>
             </w:r>
+            <w:r>
+              <w:rPr>
+                <w:rFonts w:ascii="Times New Roman" w:eastAsia="Times New Roman" w:hAnsi="Times New Roman" w:cs="Times New Roman"/>
+                <w:color w:val="31849B"/>
+                <w:sz w:val="26"/>
+                <w:szCs w:val="26"/>
+              </w:rPr>
+              <w:t>.1 và 5.2</w:t>
+            </w:r>
+            <w:bookmarkStart w:id="0" w:name="_GoBack"/>
+            <w:bookmarkEnd w:id="0"/>
           </w:p>
           <w:p>
             <w:pPr>
@@ -1833,7 +1844,6 @@
           <w:docPartUnique/>
         </w:docPartObj>
       </w:sdtPr>
-      <w:sdtEndPr/>
       <w:sdtContent>
         <w:p>
           <w:pPr>
@@ -2005,13 +2015,6 @@
                 <w:szCs w:val="26"/>
               </w:rPr>
               <w:tab/>
-            </w:r>
-            <w:r>
-              <w:rPr>
-                <w:rFonts w:ascii="Times New Roman" w:eastAsia="Times New Roman" w:hAnsi="Times New Roman" w:cs="Times New Roman"/>
-                <w:sz w:val="26"/>
-                <w:szCs w:val="26"/>
-              </w:rPr>
               <w:t>4</w:t>
             </w:r>
           </w:hyperlink>
@@ -2152,8 +2155,8 @@
           <w:szCs w:val="26"/>
         </w:rPr>
       </w:pPr>
-      <w:bookmarkStart w:id="0" w:name="_gjdgxs" w:colFirst="0" w:colLast="0"/>
-      <w:bookmarkEnd w:id="0"/>
+      <w:bookmarkStart w:id="1" w:name="_gjdgxs" w:colFirst="0" w:colLast="0"/>
+      <w:bookmarkEnd w:id="1"/>
       <w:r>
         <w:rPr>
           <w:sz w:val="26"/>
@@ -2188,8 +2191,8 @@
           <w:szCs w:val="26"/>
         </w:rPr>
       </w:pPr>
-      <w:bookmarkStart w:id="1" w:name="_30j0zll" w:colFirst="0" w:colLast="0"/>
-      <w:bookmarkEnd w:id="1"/>
+      <w:bookmarkStart w:id="2" w:name="_30j0zll" w:colFirst="0" w:colLast="0"/>
+      <w:bookmarkEnd w:id="2"/>
       <w:r>
         <w:rPr>
           <w:sz w:val="26"/>
@@ -2233,15 +2236,7 @@
           <w:sz w:val="26"/>
           <w:szCs w:val="26"/>
         </w:rPr>
-        <w:t>Kiến thức mới: API, JSON, splash screen, navigation drawer, tìm hiểu và sử dụng</w:t>
-      </w:r>
-      <w:r>
-        <w:rPr>
-          <w:rFonts w:ascii="Times New Roman" w:eastAsia="Times New Roman" w:hAnsi="Times New Roman" w:cs="Times New Roman"/>
-          <w:sz w:val="26"/>
-          <w:szCs w:val="26"/>
-        </w:rPr>
-        <w:t xml:space="preserve"> thư viện Volley, thư viện Picasso. </w:t>
+        <w:t xml:space="preserve">Kiến thức mới: API, JSON, splash screen, navigation drawer, tìm hiểu và sử dụng thư viện Volley, thư viện Picasso. </w:t>
       </w:r>
     </w:p>
     <w:p>
@@ -2362,8 +2357,8 @@
           <w:szCs w:val="26"/>
         </w:rPr>
       </w:pPr>
-      <w:bookmarkStart w:id="2" w:name="_1fob9te" w:colFirst="0" w:colLast="0"/>
-      <w:bookmarkEnd w:id="2"/>
+      <w:bookmarkStart w:id="3" w:name="_1fob9te" w:colFirst="0" w:colLast="0"/>
+      <w:bookmarkEnd w:id="3"/>
       <w:r>
         <w:rPr>
           <w:sz w:val="26"/>
@@ -2471,8 +2466,8 @@
           <w:szCs w:val="26"/>
         </w:rPr>
       </w:pPr>
-      <w:bookmarkStart w:id="3" w:name="_3znysh7" w:colFirst="0" w:colLast="0"/>
-      <w:bookmarkEnd w:id="3"/>
+      <w:bookmarkStart w:id="4" w:name="_3znysh7" w:colFirst="0" w:colLast="0"/>
+      <w:bookmarkEnd w:id="4"/>
       <w:r>
         <w:rPr>
           <w:sz w:val="26"/>
@@ -2497,15 +2492,7 @@
           <w:sz w:val="26"/>
           <w:szCs w:val="26"/>
         </w:rPr>
-        <w:t xml:space="preserve">Với việc điện thoại thông minh, thiết bị mạng ngày càng phát triển vì vậy các ứng dụng có kết nối mạng được sử dụng </w:t>
-      </w:r>
-      <w:r>
-        <w:rPr>
-          <w:rFonts w:ascii="Times New Roman" w:eastAsia="Times New Roman" w:hAnsi="Times New Roman" w:cs="Times New Roman"/>
-          <w:sz w:val="26"/>
-          <w:szCs w:val="26"/>
-        </w:rPr>
-        <w:t xml:space="preserve">liên tục. </w:t>
+        <w:t xml:space="preserve">Với việc điện thoại thông minh, thiết bị mạng ngày càng phát triển vì vậy các ứng dụng có kết nối mạng được sử dụng liên tục. </w:t>
       </w:r>
     </w:p>
     <w:p>
@@ -2536,8 +2523,8 @@
           <w:szCs w:val="26"/>
         </w:rPr>
       </w:pPr>
-      <w:bookmarkStart w:id="4" w:name="_2et92p0" w:colFirst="0" w:colLast="0"/>
-      <w:bookmarkEnd w:id="4"/>
+      <w:bookmarkStart w:id="5" w:name="_2et92p0" w:colFirst="0" w:colLast="0"/>
+      <w:bookmarkEnd w:id="5"/>
       <w:r>
         <w:br w:type="page"/>
       </w:r>
@@ -2571,8 +2558,8 @@
           <w:szCs w:val="26"/>
         </w:rPr>
       </w:pPr>
-      <w:bookmarkStart w:id="5" w:name="_tyjcwt" w:colFirst="0" w:colLast="0"/>
-      <w:bookmarkEnd w:id="5"/>
+      <w:bookmarkStart w:id="6" w:name="_tyjcwt" w:colFirst="0" w:colLast="0"/>
+      <w:bookmarkEnd w:id="6"/>
       <w:r>
         <w:rPr>
           <w:sz w:val="26"/>
@@ -2607,15 +2594,7 @@
           <w:sz w:val="26"/>
           <w:szCs w:val="26"/>
         </w:rPr>
-        <w:t xml:space="preserve"> Đây là ứng dụng dùng để nghe nhạc. Nghe những bài hát mà chúng ta đã</w:t>
-      </w:r>
-      <w:r>
-        <w:rPr>
-          <w:rFonts w:ascii="Times New Roman" w:eastAsia="Times New Roman" w:hAnsi="Times New Roman" w:cs="Times New Roman"/>
-          <w:sz w:val="26"/>
-          <w:szCs w:val="26"/>
-        </w:rPr>
-        <w:t xml:space="preserve"> tài về máy. </w:t>
+        <w:t xml:space="preserve"> Đây là ứng dụng dùng để nghe nhạc. Nghe những bài hát mà chúng ta đã tài về máy. </w:t>
       </w:r>
     </w:p>
     <w:p>
@@ -2794,25 +2773,7 @@
           <w:sz w:val="26"/>
           <w:szCs w:val="26"/>
         </w:rPr>
-        <w:t>Giao diện người dùng</w:t>
-      </w:r>
-      <w:r>
-        <w:rPr>
-          <w:rFonts w:ascii="Times New Roman" w:eastAsia="Times New Roman" w:hAnsi="Times New Roman" w:cs="Times New Roman"/>
-          <w:b/>
-          <w:sz w:val="26"/>
-          <w:szCs w:val="26"/>
-        </w:rPr>
-        <w:t xml:space="preserve"> </w:t>
-      </w:r>
-      <w:r>
-        <w:rPr>
-          <w:rFonts w:ascii="Times New Roman" w:eastAsia="Times New Roman" w:hAnsi="Times New Roman" w:cs="Times New Roman"/>
-          <w:b/>
-          <w:sz w:val="26"/>
-          <w:szCs w:val="26"/>
-        </w:rPr>
-        <w:t xml:space="preserve"> </w:t>
+        <w:t xml:space="preserve">Giao diện người dùng  </w:t>
       </w:r>
     </w:p>
     <w:p>
@@ -3522,16 +3483,7 @@
                 <w:sz w:val="26"/>
                 <w:szCs w:val="26"/>
               </w:rPr>
-              <w:t>T</w:t>
-            </w:r>
-            <w:r>
-              <w:rPr>
-                <w:rFonts w:ascii="Times New Roman" w:eastAsia="Times New Roman" w:hAnsi="Times New Roman" w:cs="Times New Roman"/>
-                <w:color w:val="FFFFFF"/>
-                <w:sz w:val="26"/>
-                <w:szCs w:val="26"/>
-              </w:rPr>
-              <w:t xml:space="preserve">iêu đề </w:t>
+              <w:t xml:space="preserve">Tiêu đề </w:t>
             </w:r>
           </w:p>
         </w:tc>
@@ -3689,15 +3641,7 @@
                 <w:sz w:val="26"/>
                 <w:szCs w:val="26"/>
               </w:rPr>
-              <w:t xml:space="preserve">Màn hình chính có: </w:t>
-            </w:r>
-            <w:r>
-              <w:rPr>
-                <w:rFonts w:ascii="Times New Roman" w:eastAsia="Times New Roman" w:hAnsi="Times New Roman" w:cs="Times New Roman"/>
-                <w:sz w:val="26"/>
-                <w:szCs w:val="26"/>
-              </w:rPr>
-              <w:t xml:space="preserve">Extra menu. </w:t>
+              <w:t xml:space="preserve">Màn hình chính có: Extra menu. </w:t>
             </w:r>
           </w:p>
         </w:tc>
@@ -5434,25 +5378,7 @@
           <w:sz w:val="26"/>
           <w:szCs w:val="26"/>
         </w:rPr>
-        <w:t>(Tr</w:t>
-      </w:r>
-      <w:r>
-        <w:rPr>
-          <w:rFonts w:ascii="Times New Roman" w:eastAsia="Times New Roman" w:hAnsi="Times New Roman" w:cs="Times New Roman"/>
-          <w:b/>
-          <w:sz w:val="26"/>
-          <w:szCs w:val="26"/>
-        </w:rPr>
-        <w:t>ần Trí Tín</w:t>
-      </w:r>
-      <w:r>
-        <w:rPr>
-          <w:rFonts w:ascii="Times New Roman" w:eastAsia="Times New Roman" w:hAnsi="Times New Roman" w:cs="Times New Roman"/>
-          <w:b/>
-          <w:sz w:val="26"/>
-          <w:szCs w:val="26"/>
-        </w:rPr>
-        <w:t>)</w:t>
+        <w:t>(Trần Trí Tín)</w:t>
       </w:r>
     </w:p>
     <w:p>
@@ -5694,16 +5620,7 @@
                 <w:sz w:val="26"/>
                 <w:szCs w:val="26"/>
               </w:rPr>
-              <w:t>T</w:t>
-            </w:r>
-            <w:r>
-              <w:rPr>
-                <w:rFonts w:ascii="Times New Roman" w:eastAsia="Times New Roman" w:hAnsi="Times New Roman" w:cs="Times New Roman"/>
-                <w:color w:val="FFFFFF"/>
-                <w:sz w:val="26"/>
-                <w:szCs w:val="26"/>
-              </w:rPr>
-              <w:t xml:space="preserve">iêu đề </w:t>
+              <w:t xml:space="preserve">Tiêu đề </w:t>
             </w:r>
           </w:p>
         </w:tc>
@@ -5832,17 +5749,7 @@
                 <w:sz w:val="26"/>
                 <w:szCs w:val="26"/>
               </w:rPr>
-              <w:t>Màn hình</w:t>
-            </w:r>
-            <w:bookmarkStart w:id="6" w:name="_GoBack"/>
-            <w:bookmarkEnd w:id="6"/>
-            <w:r>
-              <w:rPr>
-                <w:rFonts w:ascii="Times New Roman" w:eastAsia="Times New Roman" w:hAnsi="Times New Roman" w:cs="Times New Roman"/>
-                <w:sz w:val="26"/>
-                <w:szCs w:val="26"/>
-              </w:rPr>
-              <w:t xml:space="preserve"> menu</w:t>
+              <w:t>Màn hình menu</w:t>
             </w:r>
             <w:r>
               <w:rPr>
@@ -5879,15 +5786,7 @@
                 <w:sz w:val="26"/>
                 <w:szCs w:val="26"/>
               </w:rPr>
-              <w:t>M</w:t>
-            </w:r>
-            <w:r>
-              <w:rPr>
-                <w:rFonts w:ascii="Times New Roman" w:eastAsia="Times New Roman" w:hAnsi="Times New Roman" w:cs="Times New Roman"/>
-                <w:sz w:val="26"/>
-                <w:szCs w:val="26"/>
-              </w:rPr>
-              <w:t xml:space="preserve">àn hình chính có: </w:t>
+              <w:t xml:space="preserve">Màn hình chính có: </w:t>
             </w:r>
           </w:p>
           <w:p>
@@ -6528,15 +6427,7 @@
                 <w:sz w:val="26"/>
                 <w:szCs w:val="26"/>
               </w:rPr>
-              <w:t>C</w:t>
-            </w:r>
-            <w:r>
-              <w:rPr>
-                <w:rFonts w:ascii="Times New Roman" w:eastAsia="Times New Roman" w:hAnsi="Times New Roman" w:cs="Times New Roman"/>
-                <w:sz w:val="26"/>
-                <w:szCs w:val="26"/>
-              </w:rPr>
-              <w:t xml:space="preserve">huyển sang giao diện </w:t>
+              <w:t xml:space="preserve">Chuyển sang giao diện </w:t>
             </w:r>
           </w:p>
           <w:p>
@@ -6744,13 +6635,479 @@
     </w:p>
     <w:p>
       <w:pPr>
+        <w:keepNext/>
+        <w:jc w:val="center"/>
+      </w:pPr>
+      <w:r>
+        <w:pict>
+          <v:shapetype id="_x0000_t75" coordsize="21600,21600" o:spt="75" o:preferrelative="t" path="m@4@5l@4@11@9@11@9@5xe" filled="f" stroked="f">
+            <v:stroke joinstyle="miter"/>
+            <v:formulas>
+              <v:f eqn="if lineDrawn pixelLineWidth 0"/>
+              <v:f eqn="sum @0 1 0"/>
+              <v:f eqn="sum 0 0 @1"/>
+              <v:f eqn="prod @2 1 2"/>
+              <v:f eqn="prod @3 21600 pixelWidth"/>
+              <v:f eqn="prod @3 21600 pixelHeight"/>
+              <v:f eqn="sum @0 0 1"/>
+              <v:f eqn="prod @6 1 2"/>
+              <v:f eqn="prod @7 21600 pixelWidth"/>
+              <v:f eqn="sum @8 21600 0"/>
+              <v:f eqn="prod @7 21600 pixelHeight"/>
+              <v:f eqn="sum @10 21600 0"/>
+            </v:formulas>
+            <v:path o:extrusionok="f" gradientshapeok="t" o:connecttype="rect"/>
+            <o:lock v:ext="edit" aspectratio="t"/>
+          </v:shapetype>
+          <v:shape id="_x0000_i1025" type="#_x0000_t75" style="width:297pt;height:528.75pt">
+            <v:imagedata r:id="rId13" o:title="All List screen"/>
+          </v:shape>
+        </w:pict>
+      </w:r>
+    </w:p>
+    <w:p>
+      <w:pPr>
+        <w:pStyle w:val="Caption"/>
+        <w:jc w:val="center"/>
+        <w:rPr>
+          <w:rFonts w:ascii="Times New Roman" w:hAnsi="Times New Roman" w:cs="Times New Roman"/>
+          <w:sz w:val="22"/>
+          <w:szCs w:val="22"/>
+        </w:rPr>
+      </w:pPr>
+      <w:r>
+        <w:rPr>
+          <w:rFonts w:ascii="Times New Roman" w:hAnsi="Times New Roman" w:cs="Times New Roman"/>
+          <w:sz w:val="22"/>
+          <w:szCs w:val="22"/>
+        </w:rPr>
+        <w:t xml:space="preserve">Hình 5 </w:t>
+      </w:r>
+      <w:r>
+        <w:rPr>
+          <w:rFonts w:ascii="Times New Roman" w:hAnsi="Times New Roman" w:cs="Times New Roman"/>
+          <w:sz w:val="22"/>
+          <w:szCs w:val="22"/>
+        </w:rPr>
+        <w:fldChar w:fldCharType="begin"/>
+      </w:r>
+      <w:r>
+        <w:rPr>
+          <w:rFonts w:ascii="Times New Roman" w:hAnsi="Times New Roman" w:cs="Times New Roman"/>
+          <w:sz w:val="22"/>
+          <w:szCs w:val="22"/>
+        </w:rPr>
+        <w:instrText xml:space="preserve"> SEQ Hình_5 \* ARABIC </w:instrText>
+      </w:r>
+      <w:r>
+        <w:rPr>
+          <w:rFonts w:ascii="Times New Roman" w:hAnsi="Times New Roman" w:cs="Times New Roman"/>
+          <w:sz w:val="22"/>
+          <w:szCs w:val="22"/>
+        </w:rPr>
+        <w:fldChar w:fldCharType="separate"/>
+      </w:r>
+      <w:r>
+        <w:rPr>
+          <w:rFonts w:ascii="Times New Roman" w:hAnsi="Times New Roman" w:cs="Times New Roman"/>
+          <w:noProof/>
+          <w:sz w:val="22"/>
+          <w:szCs w:val="22"/>
+        </w:rPr>
+        <w:t>1</w:t>
+      </w:r>
+      <w:r>
+        <w:rPr>
+          <w:rFonts w:ascii="Times New Roman" w:hAnsi="Times New Roman" w:cs="Times New Roman"/>
+          <w:sz w:val="22"/>
+          <w:szCs w:val="22"/>
+        </w:rPr>
+        <w:fldChar w:fldCharType="end"/>
+      </w:r>
+      <w:r>
+        <w:rPr>
+          <w:rFonts w:ascii="Times New Roman" w:hAnsi="Times New Roman" w:cs="Times New Roman"/>
+          <w:sz w:val="22"/>
+          <w:szCs w:val="22"/>
+        </w:rPr>
+        <w:t xml:space="preserve"> Màn hình danh sách bài hát</w:t>
+      </w:r>
+    </w:p>
+    <w:p>
+      <w:pPr>
+        <w:rPr>
+          <w:rFonts w:ascii="Times New Roman" w:hAnsi="Times New Roman" w:cs="Times New Roman"/>
+          <w:i/>
+          <w:iCs/>
+          <w:color w:val="1F497D" w:themeColor="text2"/>
+        </w:rPr>
+      </w:pPr>
+      <w:r>
+        <w:rPr>
+          <w:rFonts w:ascii="Times New Roman" w:hAnsi="Times New Roman" w:cs="Times New Roman"/>
+        </w:rPr>
+        <w:br w:type="page"/>
+      </w:r>
+    </w:p>
+    <w:tbl>
+      <w:tblPr>
+        <w:tblStyle w:val="a3"/>
+        <w:tblW w:w="8518" w:type="dxa"/>
+        <w:tblInd w:w="-107" w:type="dxa"/>
+        <w:tblLayout w:type="fixed"/>
+        <w:tblLook w:val="0400" w:firstRow="0" w:lastRow="0" w:firstColumn="0" w:lastColumn="0" w:noHBand="0" w:noVBand="1"/>
+      </w:tblPr>
+      <w:tblGrid>
+        <w:gridCol w:w="2129"/>
+        <w:gridCol w:w="2925"/>
+        <w:gridCol w:w="1335"/>
+        <w:gridCol w:w="2129"/>
+      </w:tblGrid>
+      <w:tr>
+        <w:trPr>
+          <w:trHeight w:val="320"/>
+        </w:trPr>
+        <w:tc>
+          <w:tcPr>
+            <w:tcW w:w="2129" w:type="dxa"/>
+            <w:tcBorders>
+              <w:top w:val="single" w:sz="4" w:space="0" w:color="000000"/>
+              <w:left w:val="single" w:sz="4" w:space="0" w:color="000000"/>
+              <w:bottom w:val="single" w:sz="4" w:space="0" w:color="000000"/>
+              <w:right w:val="single" w:sz="4" w:space="0" w:color="000000"/>
+            </w:tcBorders>
+            <w:shd w:val="clear" w:color="auto" w:fill="7F7F7F"/>
+          </w:tcPr>
+          <w:p>
+            <w:pPr>
+              <w:ind w:left="9"/>
+              <w:jc w:val="center"/>
+              <w:rPr>
+                <w:rFonts w:ascii="Times New Roman" w:eastAsia="Times New Roman" w:hAnsi="Times New Roman" w:cs="Times New Roman"/>
+                <w:sz w:val="26"/>
+                <w:szCs w:val="26"/>
+              </w:rPr>
+            </w:pPr>
+            <w:r>
+              <w:rPr>
+                <w:rFonts w:ascii="Times New Roman" w:eastAsia="Times New Roman" w:hAnsi="Times New Roman" w:cs="Times New Roman"/>
+                <w:color w:val="FFFFFF"/>
+                <w:sz w:val="26"/>
+                <w:szCs w:val="26"/>
+              </w:rPr>
+              <w:lastRenderedPageBreak/>
+              <w:t xml:space="preserve">Tiêu đề </w:t>
+            </w:r>
+          </w:p>
+        </w:tc>
+        <w:tc>
+          <w:tcPr>
+            <w:tcW w:w="2925" w:type="dxa"/>
+            <w:tcBorders>
+              <w:top w:val="single" w:sz="4" w:space="0" w:color="000000"/>
+              <w:left w:val="single" w:sz="4" w:space="0" w:color="000000"/>
+              <w:bottom w:val="single" w:sz="4" w:space="0" w:color="000000"/>
+              <w:right w:val="single" w:sz="4" w:space="0" w:color="000000"/>
+            </w:tcBorders>
+            <w:shd w:val="clear" w:color="auto" w:fill="7F7F7F"/>
+          </w:tcPr>
+          <w:p>
+            <w:pPr>
+              <w:ind w:left="7"/>
+              <w:jc w:val="center"/>
+              <w:rPr>
+                <w:rFonts w:ascii="Times New Roman" w:eastAsia="Times New Roman" w:hAnsi="Times New Roman" w:cs="Times New Roman"/>
+                <w:sz w:val="26"/>
+                <w:szCs w:val="26"/>
+              </w:rPr>
+            </w:pPr>
+            <w:r>
+              <w:rPr>
+                <w:rFonts w:ascii="Times New Roman" w:eastAsia="Times New Roman" w:hAnsi="Times New Roman" w:cs="Times New Roman"/>
+                <w:color w:val="FFFFFF"/>
+                <w:sz w:val="26"/>
+                <w:szCs w:val="26"/>
+              </w:rPr>
+              <w:t xml:space="preserve">Mô tả </w:t>
+            </w:r>
+          </w:p>
+        </w:tc>
+        <w:tc>
+          <w:tcPr>
+            <w:tcW w:w="1335" w:type="dxa"/>
+            <w:tcBorders>
+              <w:top w:val="single" w:sz="4" w:space="0" w:color="000000"/>
+              <w:left w:val="single" w:sz="4" w:space="0" w:color="000000"/>
+              <w:bottom w:val="single" w:sz="4" w:space="0" w:color="000000"/>
+              <w:right w:val="single" w:sz="4" w:space="0" w:color="000000"/>
+            </w:tcBorders>
+            <w:shd w:val="clear" w:color="auto" w:fill="7F7F7F"/>
+          </w:tcPr>
+          <w:p>
+            <w:pPr>
+              <w:ind w:left="9"/>
+              <w:jc w:val="center"/>
+              <w:rPr>
+                <w:rFonts w:ascii="Times New Roman" w:eastAsia="Times New Roman" w:hAnsi="Times New Roman" w:cs="Times New Roman"/>
+                <w:sz w:val="26"/>
+                <w:szCs w:val="26"/>
+              </w:rPr>
+            </w:pPr>
+            <w:r>
+              <w:rPr>
+                <w:rFonts w:ascii="Times New Roman" w:eastAsia="Times New Roman" w:hAnsi="Times New Roman" w:cs="Times New Roman"/>
+                <w:color w:val="FFFFFF"/>
+                <w:sz w:val="26"/>
+                <w:szCs w:val="26"/>
+              </w:rPr>
+              <w:t xml:space="preserve">Qui trình </w:t>
+            </w:r>
+          </w:p>
+        </w:tc>
+        <w:tc>
+          <w:tcPr>
+            <w:tcW w:w="2129" w:type="dxa"/>
+            <w:tcBorders>
+              <w:top w:val="single" w:sz="4" w:space="0" w:color="000000"/>
+              <w:left w:val="single" w:sz="4" w:space="0" w:color="000000"/>
+              <w:bottom w:val="single" w:sz="4" w:space="0" w:color="000000"/>
+              <w:right w:val="single" w:sz="4" w:space="0" w:color="000000"/>
+            </w:tcBorders>
+            <w:shd w:val="clear" w:color="auto" w:fill="7F7F7F"/>
+          </w:tcPr>
+          <w:p>
+            <w:pPr>
+              <w:ind w:left="8"/>
+              <w:jc w:val="center"/>
+              <w:rPr>
+                <w:rFonts w:ascii="Times New Roman" w:eastAsia="Times New Roman" w:hAnsi="Times New Roman" w:cs="Times New Roman"/>
+                <w:sz w:val="26"/>
+                <w:szCs w:val="26"/>
+              </w:rPr>
+            </w:pPr>
+            <w:r>
+              <w:rPr>
+                <w:rFonts w:ascii="Times New Roman" w:eastAsia="Times New Roman" w:hAnsi="Times New Roman" w:cs="Times New Roman"/>
+                <w:color w:val="FFFFFF"/>
+                <w:sz w:val="26"/>
+                <w:szCs w:val="26"/>
+              </w:rPr>
+              <w:t xml:space="preserve">Kết quả </w:t>
+            </w:r>
+          </w:p>
+        </w:tc>
+      </w:tr>
+      <w:tr>
+        <w:trPr>
+          <w:trHeight w:val="1380"/>
+        </w:trPr>
+        <w:tc>
+          <w:tcPr>
+            <w:tcW w:w="2129" w:type="dxa"/>
+            <w:tcBorders>
+              <w:top w:val="single" w:sz="4" w:space="0" w:color="000000"/>
+              <w:left w:val="single" w:sz="4" w:space="0" w:color="000000"/>
+              <w:bottom w:val="single" w:sz="4" w:space="0" w:color="000000"/>
+              <w:right w:val="single" w:sz="4" w:space="0" w:color="000000"/>
+            </w:tcBorders>
+          </w:tcPr>
+          <w:p>
+            <w:pPr>
+              <w:rPr>
+                <w:rFonts w:ascii="Times New Roman" w:eastAsia="Times New Roman" w:hAnsi="Times New Roman" w:cs="Times New Roman"/>
+                <w:sz w:val="26"/>
+                <w:szCs w:val="26"/>
+              </w:rPr>
+            </w:pPr>
+            <w:r>
+              <w:rPr>
+                <w:rFonts w:ascii="Times New Roman" w:eastAsia="Times New Roman" w:hAnsi="Times New Roman" w:cs="Times New Roman"/>
+                <w:sz w:val="26"/>
+                <w:szCs w:val="26"/>
+              </w:rPr>
+              <w:t>Màn hình danh sách nhạc</w:t>
+            </w:r>
+          </w:p>
+        </w:tc>
+        <w:tc>
+          <w:tcPr>
+            <w:tcW w:w="2925" w:type="dxa"/>
+            <w:tcBorders>
+              <w:top w:val="single" w:sz="4" w:space="0" w:color="000000"/>
+              <w:left w:val="single" w:sz="4" w:space="0" w:color="000000"/>
+              <w:bottom w:val="single" w:sz="4" w:space="0" w:color="000000"/>
+              <w:right w:val="single" w:sz="4" w:space="0" w:color="000000"/>
+            </w:tcBorders>
+          </w:tcPr>
+          <w:p>
+            <w:pPr>
+              <w:ind w:left="1"/>
+              <w:rPr>
+                <w:rFonts w:ascii="Times New Roman" w:eastAsia="Times New Roman" w:hAnsi="Times New Roman" w:cs="Times New Roman"/>
+                <w:sz w:val="26"/>
+                <w:szCs w:val="26"/>
+              </w:rPr>
+            </w:pPr>
+            <w:r>
+              <w:rPr>
+                <w:rFonts w:ascii="Times New Roman" w:eastAsia="Times New Roman" w:hAnsi="Times New Roman" w:cs="Times New Roman"/>
+                <w:sz w:val="26"/>
+                <w:szCs w:val="26"/>
+              </w:rPr>
+              <w:t xml:space="preserve">Màn hình chính có: </w:t>
+            </w:r>
+          </w:p>
+          <w:p>
+            <w:pPr>
+              <w:ind w:left="1"/>
+              <w:rPr>
+                <w:rFonts w:ascii="Times New Roman" w:eastAsia="Times New Roman" w:hAnsi="Times New Roman" w:cs="Times New Roman"/>
+                <w:sz w:val="26"/>
+                <w:szCs w:val="26"/>
+              </w:rPr>
+            </w:pPr>
+            <w:r>
+              <w:rPr>
+                <w:rFonts w:ascii="Times New Roman" w:eastAsia="Times New Roman" w:hAnsi="Times New Roman" w:cs="Times New Roman"/>
+                <w:sz w:val="26"/>
+                <w:szCs w:val="26"/>
+              </w:rPr>
+              <w:t xml:space="preserve">1 list view </w:t>
+            </w:r>
+          </w:p>
+          <w:p>
+            <w:pPr>
+              <w:ind w:left="1"/>
+              <w:rPr>
+                <w:rFonts w:ascii="Times New Roman" w:eastAsia="Times New Roman" w:hAnsi="Times New Roman" w:cs="Times New Roman"/>
+                <w:sz w:val="26"/>
+                <w:szCs w:val="26"/>
+              </w:rPr>
+            </w:pPr>
+            <w:r>
+              <w:rPr>
+                <w:rFonts w:ascii="Times New Roman" w:eastAsia="Times New Roman" w:hAnsi="Times New Roman" w:cs="Times New Roman"/>
+                <w:sz w:val="26"/>
+                <w:szCs w:val="26"/>
+              </w:rPr>
+              <w:t xml:space="preserve">3 button </w:t>
+            </w:r>
+          </w:p>
+          <w:p>
+            <w:pPr>
+              <w:ind w:left="1"/>
+              <w:rPr>
+                <w:rFonts w:ascii="Times New Roman" w:eastAsia="Times New Roman" w:hAnsi="Times New Roman" w:cs="Times New Roman"/>
+                <w:sz w:val="26"/>
+                <w:szCs w:val="26"/>
+              </w:rPr>
+            </w:pPr>
+            <w:r>
+              <w:rPr>
+                <w:rFonts w:ascii="Times New Roman" w:eastAsia="Times New Roman" w:hAnsi="Times New Roman" w:cs="Times New Roman"/>
+                <w:sz w:val="26"/>
+                <w:szCs w:val="26"/>
+              </w:rPr>
+              <w:t xml:space="preserve"> </w:t>
+            </w:r>
+          </w:p>
+        </w:tc>
+        <w:tc>
+          <w:tcPr>
+            <w:tcW w:w="1335" w:type="dxa"/>
+            <w:tcBorders>
+              <w:top w:val="single" w:sz="4" w:space="0" w:color="000000"/>
+              <w:left w:val="single" w:sz="4" w:space="0" w:color="000000"/>
+              <w:bottom w:val="single" w:sz="4" w:space="0" w:color="000000"/>
+              <w:right w:val="single" w:sz="4" w:space="0" w:color="000000"/>
+            </w:tcBorders>
+          </w:tcPr>
+          <w:p>
+            <w:pPr>
+              <w:ind w:left="2"/>
+              <w:rPr>
+                <w:rFonts w:ascii="Times New Roman" w:eastAsia="Times New Roman" w:hAnsi="Times New Roman" w:cs="Times New Roman"/>
+                <w:sz w:val="26"/>
+                <w:szCs w:val="26"/>
+              </w:rPr>
+            </w:pPr>
+            <w:r>
+              <w:rPr>
+                <w:rFonts w:ascii="Times New Roman" w:eastAsia="Times New Roman" w:hAnsi="Times New Roman" w:cs="Times New Roman"/>
+                <w:sz w:val="26"/>
+                <w:szCs w:val="26"/>
+              </w:rPr>
+              <w:t xml:space="preserve">N/A </w:t>
+            </w:r>
+          </w:p>
+        </w:tc>
+        <w:tc>
+          <w:tcPr>
+            <w:tcW w:w="2129" w:type="dxa"/>
+            <w:tcBorders>
+              <w:top w:val="single" w:sz="4" w:space="0" w:color="000000"/>
+              <w:left w:val="single" w:sz="4" w:space="0" w:color="000000"/>
+              <w:bottom w:val="single" w:sz="4" w:space="0" w:color="000000"/>
+              <w:right w:val="single" w:sz="4" w:space="0" w:color="000000"/>
+            </w:tcBorders>
+          </w:tcPr>
+          <w:p>
+            <w:pPr>
+              <w:ind w:left="1"/>
+              <w:rPr>
+                <w:rFonts w:ascii="Times New Roman" w:eastAsia="Times New Roman" w:hAnsi="Times New Roman" w:cs="Times New Roman"/>
+                <w:sz w:val="26"/>
+                <w:szCs w:val="26"/>
+              </w:rPr>
+            </w:pPr>
+            <w:r>
+              <w:rPr>
+                <w:rFonts w:ascii="Times New Roman" w:eastAsia="Times New Roman" w:hAnsi="Times New Roman" w:cs="Times New Roman"/>
+                <w:sz w:val="26"/>
+                <w:szCs w:val="26"/>
+              </w:rPr>
+              <w:t xml:space="preserve">N/A </w:t>
+            </w:r>
+          </w:p>
+        </w:tc>
+      </w:tr>
+    </w:tbl>
+    <w:p>
+      <w:pPr>
+        <w:pStyle w:val="Caption"/>
+        <w:jc w:val="center"/>
+        <w:rPr>
+          <w:rFonts w:ascii="Times New Roman" w:hAnsi="Times New Roman" w:cs="Times New Roman"/>
+          <w:sz w:val="22"/>
+          <w:szCs w:val="22"/>
+        </w:rPr>
+      </w:pPr>
+    </w:p>
+    <w:p>
+      <w:pPr>
+        <w:ind w:left="720"/>
+        <w:rPr>
+          <w:rFonts w:ascii="Times New Roman" w:hAnsi="Times New Roman" w:cs="Times New Roman"/>
+          <w:b/>
+          <w:sz w:val="26"/>
+          <w:szCs w:val="26"/>
+        </w:rPr>
+      </w:pPr>
+      <w:r>
+        <w:rPr>
+          <w:rFonts w:ascii="Times New Roman" w:hAnsi="Times New Roman" w:cs="Times New Roman"/>
+          <w:b/>
+          <w:sz w:val="26"/>
+          <w:szCs w:val="26"/>
+        </w:rPr>
+        <w:t>Màn hình chạy nền bài hát trong danh sách bài hát</w:t>
+      </w:r>
+    </w:p>
+    <w:p>
+      <w:pPr>
+        <w:keepNext/>
         <w:spacing w:after="135"/>
         <w:jc w:val="center"/>
-        <w:rPr>
-          <w:rFonts w:ascii="Times New Roman" w:eastAsia="Times New Roman" w:hAnsi="Times New Roman" w:cs="Times New Roman"/>
-          <w:sz w:val="26"/>
-          <w:szCs w:val="26"/>
-        </w:rPr>
       </w:pPr>
       <w:r>
         <w:rPr>
@@ -6760,7 +7117,7 @@
           <w:szCs w:val="26"/>
         </w:rPr>
         <w:drawing>
-          <wp:inline distT="0" distB="0" distL="0" distR="0">
+          <wp:inline distT="0" distB="0" distL="0" distR="0" wp14:anchorId="2CAA695E" wp14:editId="2099136B">
             <wp:extent cx="3657600" cy="6791325"/>
             <wp:effectExtent l="0" t="0" r="0" b="0"/>
             <wp:docPr id="4" name="image15.png" descr="3"/>
@@ -6773,7 +7130,7 @@
                     <pic:cNvPicPr preferRelativeResize="0"/>
                   </pic:nvPicPr>
                   <pic:blipFill>
-                    <a:blip r:embed="rId13"/>
+                    <a:blip r:embed="rId14"/>
                     <a:srcRect/>
                     <a:stretch>
                       <a:fillRect/>
@@ -6798,70 +7155,78 @@
     </w:p>
     <w:p>
       <w:pPr>
-        <w:spacing w:after="218"/>
-        <w:ind w:left="1351" w:hanging="10"/>
+        <w:pStyle w:val="Caption"/>
         <w:jc w:val="center"/>
         <w:rPr>
           <w:rFonts w:ascii="Times New Roman" w:eastAsia="Times New Roman" w:hAnsi="Times New Roman" w:cs="Times New Roman"/>
-          <w:sz w:val="26"/>
-          <w:szCs w:val="26"/>
-        </w:rPr>
-      </w:pPr>
-      <w:r>
-        <w:rPr>
-          <w:rFonts w:ascii="Times New Roman" w:eastAsia="Times New Roman" w:hAnsi="Times New Roman" w:cs="Times New Roman"/>
-          <w:b/>
-          <w:color w:val="4F81BD"/>
-          <w:sz w:val="26"/>
-          <w:szCs w:val="26"/>
-        </w:rPr>
-        <w:t>Hình 5 - Màn hình danh sách bài hát.</w:t>
-      </w:r>
-    </w:p>
-    <w:p>
-      <w:pPr>
-        <w:spacing w:after="216"/>
-        <w:rPr>
-          <w:rFonts w:ascii="Times New Roman" w:eastAsia="Times New Roman" w:hAnsi="Times New Roman" w:cs="Times New Roman"/>
-          <w:sz w:val="26"/>
-          <w:szCs w:val="26"/>
-        </w:rPr>
-      </w:pPr>
-      <w:r>
-        <w:rPr>
-          <w:rFonts w:ascii="Times New Roman" w:eastAsia="Times New Roman" w:hAnsi="Times New Roman" w:cs="Times New Roman"/>
-          <w:sz w:val="26"/>
-          <w:szCs w:val="26"/>
-        </w:rPr>
-        <w:t xml:space="preserve"> </w:t>
-      </w:r>
-    </w:p>
-    <w:p>
-      <w:pPr>
-        <w:spacing w:after="216"/>
-        <w:rPr>
-          <w:rFonts w:ascii="Times New Roman" w:eastAsia="Times New Roman" w:hAnsi="Times New Roman" w:cs="Times New Roman"/>
-          <w:sz w:val="26"/>
-          <w:szCs w:val="26"/>
-        </w:rPr>
-      </w:pPr>
-    </w:p>
-    <w:p>
-      <w:pPr>
-        <w:spacing w:after="0"/>
-        <w:rPr>
-          <w:rFonts w:ascii="Times New Roman" w:eastAsia="Times New Roman" w:hAnsi="Times New Roman" w:cs="Times New Roman"/>
-          <w:sz w:val="26"/>
-          <w:szCs w:val="26"/>
-        </w:rPr>
-      </w:pPr>
-      <w:r>
-        <w:rPr>
-          <w:rFonts w:ascii="Times New Roman" w:eastAsia="Times New Roman" w:hAnsi="Times New Roman" w:cs="Times New Roman"/>
-          <w:sz w:val="26"/>
-          <w:szCs w:val="26"/>
-        </w:rPr>
-        <w:t xml:space="preserve"> </w:t>
+          <w:sz w:val="22"/>
+          <w:szCs w:val="22"/>
+        </w:rPr>
+      </w:pPr>
+      <w:r>
+        <w:rPr>
+          <w:rFonts w:ascii="Times New Roman" w:hAnsi="Times New Roman" w:cs="Times New Roman"/>
+          <w:sz w:val="22"/>
+          <w:szCs w:val="22"/>
+        </w:rPr>
+        <w:t xml:space="preserve">Hình 5 </w:t>
+      </w:r>
+      <w:r>
+        <w:rPr>
+          <w:rFonts w:ascii="Times New Roman" w:hAnsi="Times New Roman" w:cs="Times New Roman"/>
+          <w:sz w:val="22"/>
+          <w:szCs w:val="22"/>
+        </w:rPr>
+        <w:fldChar w:fldCharType="begin"/>
+      </w:r>
+      <w:r>
+        <w:rPr>
+          <w:rFonts w:ascii="Times New Roman" w:hAnsi="Times New Roman" w:cs="Times New Roman"/>
+          <w:sz w:val="22"/>
+          <w:szCs w:val="22"/>
+        </w:rPr>
+        <w:instrText xml:space="preserve"> SEQ Hình_5 \* ARABIC </w:instrText>
+      </w:r>
+      <w:r>
+        <w:rPr>
+          <w:rFonts w:ascii="Times New Roman" w:hAnsi="Times New Roman" w:cs="Times New Roman"/>
+          <w:sz w:val="22"/>
+          <w:szCs w:val="22"/>
+        </w:rPr>
+        <w:fldChar w:fldCharType="separate"/>
+      </w:r>
+      <w:r>
+        <w:rPr>
+          <w:rFonts w:ascii="Times New Roman" w:hAnsi="Times New Roman" w:cs="Times New Roman"/>
+          <w:noProof/>
+          <w:sz w:val="22"/>
+          <w:szCs w:val="22"/>
+        </w:rPr>
+        <w:t>2</w:t>
+      </w:r>
+      <w:r>
+        <w:rPr>
+          <w:rFonts w:ascii="Times New Roman" w:hAnsi="Times New Roman" w:cs="Times New Roman"/>
+          <w:sz w:val="22"/>
+          <w:szCs w:val="22"/>
+        </w:rPr>
+        <w:fldChar w:fldCharType="end"/>
+      </w:r>
+      <w:r>
+        <w:rPr>
+          <w:rFonts w:ascii="Times New Roman" w:hAnsi="Times New Roman" w:cs="Times New Roman"/>
+          <w:sz w:val="22"/>
+          <w:szCs w:val="22"/>
+        </w:rPr>
+        <w:t xml:space="preserve"> Màn hình chạy nền bài hát trong danh sách bài hát</w:t>
+      </w:r>
+      <w:r>
+        <w:rPr>
+          <w:rFonts w:ascii="Times New Roman" w:eastAsia="Times New Roman" w:hAnsi="Times New Roman" w:cs="Times New Roman"/>
+          <w:sz w:val="26"/>
+          <w:szCs w:val="26"/>
+        </w:rPr>
+        <w:br w:type="page"/>
       </w:r>
     </w:p>
     <w:p>
@@ -6937,16 +7302,7 @@
                 <w:sz w:val="26"/>
                 <w:szCs w:val="26"/>
               </w:rPr>
-              <w:t>T</w:t>
-            </w:r>
-            <w:r>
-              <w:rPr>
-                <w:rFonts w:ascii="Times New Roman" w:eastAsia="Times New Roman" w:hAnsi="Times New Roman" w:cs="Times New Roman"/>
-                <w:color w:val="FFFFFF"/>
-                <w:sz w:val="26"/>
-                <w:szCs w:val="26"/>
-              </w:rPr>
-              <w:t xml:space="preserve">iêu đề </w:t>
+              <w:t xml:space="preserve">Tiêu đề </w:t>
             </w:r>
           </w:p>
         </w:tc>
@@ -7759,7 +8115,7 @@
                     <pic:cNvPicPr preferRelativeResize="0"/>
                   </pic:nvPicPr>
                   <pic:blipFill>
-                    <a:blip r:embed="rId14"/>
+                    <a:blip r:embed="rId15"/>
                     <a:srcRect/>
                     <a:stretch>
                       <a:fillRect/>
@@ -7943,16 +8299,7 @@
                 <w:sz w:val="26"/>
                 <w:szCs w:val="26"/>
               </w:rPr>
-              <w:t>T</w:t>
-            </w:r>
-            <w:r>
-              <w:rPr>
-                <w:rFonts w:ascii="Times New Roman" w:eastAsia="Times New Roman" w:hAnsi="Times New Roman" w:cs="Times New Roman"/>
-                <w:color w:val="FFFFFF"/>
-                <w:sz w:val="26"/>
-                <w:szCs w:val="26"/>
-              </w:rPr>
-              <w:t xml:space="preserve">iêu đề </w:t>
+              <w:t xml:space="preserve">Tiêu đề </w:t>
             </w:r>
           </w:p>
         </w:tc>
@@ -8583,7 +8930,7 @@
                     <pic:cNvPicPr preferRelativeResize="0"/>
                   </pic:nvPicPr>
                   <pic:blipFill>
-                    <a:blip r:embed="rId15"/>
+                    <a:blip r:embed="rId16"/>
                     <a:srcRect/>
                     <a:stretch>
                       <a:fillRect/>
@@ -9888,15 +10235,7 @@
           <w:sz w:val="26"/>
           <w:szCs w:val="26"/>
         </w:rPr>
-        <w:t xml:space="preserve"> Tài liệu dùng để cho nhóm trưởng phân công công việc cho các thành viên giúp phân công công việc 1 cách dễ dàng, bố trí việc làm và phân bổ công v</w:t>
-      </w:r>
-      <w:r>
-        <w:rPr>
-          <w:rFonts w:ascii="Times New Roman" w:eastAsia="Times New Roman" w:hAnsi="Times New Roman" w:cs="Times New Roman"/>
-          <w:sz w:val="26"/>
-          <w:szCs w:val="26"/>
-        </w:rPr>
-        <w:t xml:space="preserve">iệc hợp lý. Mô tả chi tiết công việc cho từng màn hình. </w:t>
+        <w:t xml:space="preserve"> Tài liệu dùng để cho nhóm trưởng phân công công việc cho các thành viên giúp phân công công việc 1 cách dễ dàng, bố trí việc làm và phân bổ công việc hợp lý. Mô tả chi tiết công việc cho từng màn hình. </w:t>
       </w:r>
     </w:p>
     <w:p>
@@ -9997,7 +10336,7 @@
                     <pic:cNvPicPr preferRelativeResize="0"/>
                   </pic:nvPicPr>
                   <pic:blipFill>
-                    <a:blip r:embed="rId16"/>
+                    <a:blip r:embed="rId17"/>
                     <a:srcRect/>
                     <a:stretch>
                       <a:fillRect/>
@@ -10552,7 +10891,7 @@
                     <pic:cNvPicPr preferRelativeResize="0"/>
                   </pic:nvPicPr>
                   <pic:blipFill>
-                    <a:blip r:embed="rId17"/>
+                    <a:blip r:embed="rId18"/>
                     <a:srcRect/>
                     <a:stretch>
                       <a:fillRect/>
@@ -10694,7 +11033,7 @@
                     <pic:cNvPicPr preferRelativeResize="0"/>
                   </pic:nvPicPr>
                   <pic:blipFill>
-                    <a:blip r:embed="rId18"/>
+                    <a:blip r:embed="rId19"/>
                     <a:srcRect/>
                     <a:stretch>
                       <a:fillRect/>
@@ -11807,14 +12146,7 @@
           <w:sz w:val="26"/>
           <w:szCs w:val="26"/>
         </w:rPr>
-        <w:t>Gi</w:t>
-      </w:r>
-      <w:r>
-        <w:rPr>
-          <w:sz w:val="26"/>
-          <w:szCs w:val="26"/>
-        </w:rPr>
-        <w:t xml:space="preserve">ao diện người dùng </w:t>
+        <w:t xml:space="preserve">Giao diện người dùng </w:t>
       </w:r>
     </w:p>
     <w:p>
@@ -11849,7 +12181,7 @@
                     <pic:cNvPicPr preferRelativeResize="0"/>
                   </pic:nvPicPr>
                   <pic:blipFill>
-                    <a:blip r:embed="rId19"/>
+                    <a:blip r:embed="rId20"/>
                     <a:srcRect/>
                     <a:stretch>
                       <a:fillRect/>
@@ -12727,7 +13059,7 @@
                     <pic:cNvPicPr preferRelativeResize="0"/>
                   </pic:nvPicPr>
                   <pic:blipFill>
-                    <a:blip r:embed="rId20"/>
+                    <a:blip r:embed="rId21"/>
                     <a:srcRect/>
                     <a:stretch>
                       <a:fillRect/>
@@ -14069,15 +14401,7 @@
           <w:sz w:val="26"/>
           <w:szCs w:val="26"/>
         </w:rPr>
-        <w:t>- Nhấn vào button “P</w:t>
-      </w:r>
-      <w:r>
-        <w:rPr>
-          <w:rFonts w:ascii="Times New Roman" w:eastAsia="Times New Roman" w:hAnsi="Times New Roman" w:cs="Times New Roman"/>
-          <w:sz w:val="26"/>
-          <w:szCs w:val="26"/>
-        </w:rPr>
-        <w:t>lay” =&gt; bài hát đang dừng sẽ được hoạt động.</w:t>
+        <w:t>- Nhấn vào button “Play” =&gt; bài hát đang dừng sẽ được hoạt động.</w:t>
       </w:r>
     </w:p>
     <w:p>
@@ -14319,7 +14643,7 @@
                     <pic:cNvPicPr preferRelativeResize="0"/>
                   </pic:nvPicPr>
                   <pic:blipFill>
-                    <a:blip r:embed="rId21"/>
+                    <a:blip r:embed="rId22"/>
                     <a:srcRect/>
                     <a:stretch>
                       <a:fillRect/>
@@ -14500,15 +14824,7 @@
                 <w:sz w:val="26"/>
                 <w:szCs w:val="26"/>
               </w:rPr>
-              <w:t>Tiê</w:t>
-            </w:r>
-            <w:r>
-              <w:rPr>
-                <w:rFonts w:ascii="Times New Roman" w:eastAsia="Times New Roman" w:hAnsi="Times New Roman" w:cs="Times New Roman"/>
-                <w:sz w:val="26"/>
-                <w:szCs w:val="26"/>
-              </w:rPr>
-              <w:t xml:space="preserve">u đề </w:t>
+              <w:t xml:space="preserve">Tiêu đề </w:t>
             </w:r>
           </w:p>
         </w:tc>
@@ -15336,7 +15652,7 @@
                     <pic:cNvPicPr preferRelativeResize="0"/>
                   </pic:nvPicPr>
                   <pic:blipFill>
-                    <a:blip r:embed="rId22"/>
+                    <a:blip r:embed="rId23"/>
                     <a:srcRect/>
                     <a:stretch>
                       <a:fillRect/>
@@ -16339,15 +16655,7 @@
           <w:sz w:val="26"/>
           <w:szCs w:val="26"/>
         </w:rPr>
-        <w:t>Nếu chọn Yes: Xóa bài hát thành công, hiển thị thông báo “Đã xóa”</w:t>
-      </w:r>
-      <w:r>
-        <w:rPr>
-          <w:rFonts w:ascii="Times New Roman" w:eastAsia="Times New Roman" w:hAnsi="Times New Roman" w:cs="Times New Roman"/>
-          <w:sz w:val="26"/>
-          <w:szCs w:val="26"/>
-        </w:rPr>
-        <w:t>.</w:t>
+        <w:t>Nếu chọn Yes: Xóa bài hát thành công, hiển thị thông báo “Đã xóa”.</w:t>
       </w:r>
     </w:p>
     <w:p>
@@ -16408,15 +16716,7 @@
           <w:sz w:val="26"/>
           <w:szCs w:val="26"/>
         </w:rPr>
-        <w:t xml:space="preserve">Chọn “Chia sẻ” =&gt; Ứng dụng sẽ chuyển qua màn hình tìm thiết bị có kết nối Bluetooth cần chia sẻ =&gt; Chọn tên thiết bị cần chia sẻ =&gt; Bài hát được chia sẻ qua thiết bị được kết nối. Quay </w:t>
-      </w:r>
-      <w:r>
-        <w:rPr>
-          <w:rFonts w:ascii="Times New Roman" w:eastAsia="Times New Roman" w:hAnsi="Times New Roman" w:cs="Times New Roman"/>
-          <w:sz w:val="26"/>
-          <w:szCs w:val="26"/>
-        </w:rPr>
-        <w:t xml:space="preserve">trở về màn hình Playlist. </w:t>
+        <w:t xml:space="preserve">Chọn “Chia sẻ” =&gt; Ứng dụng sẽ chuyển qua màn hình tìm thiết bị có kết nối Bluetooth cần chia sẻ =&gt; Chọn tên thiết bị cần chia sẻ =&gt; Bài hát được chia sẻ qua thiết bị được kết nối. Quay trở về màn hình Playlist. </w:t>
       </w:r>
       <w:r>
         <w:rPr>
@@ -16494,7 +16794,7 @@
       <w:rPr>
         <w:noProof/>
       </w:rPr>
-      <w:t>12</w:t>
+      <w:t>2</w:t>
     </w:r>
     <w:r>
       <w:fldChar w:fldCharType="end"/>
@@ -19410,6 +19710,25 @@
       <w:contextualSpacing/>
     </w:pPr>
   </w:style>
+  <w:style w:type="paragraph" w:styleId="Caption">
+    <w:name w:val="caption"/>
+    <w:basedOn w:val="Normal"/>
+    <w:next w:val="Normal"/>
+    <w:uiPriority w:val="35"/>
+    <w:unhideWhenUsed/>
+    <w:qFormat/>
+    <w:rsid w:val="00A65E97"/>
+    <w:pPr>
+      <w:spacing w:after="200" w:line="240" w:lineRule="auto"/>
+    </w:pPr>
+    <w:rPr>
+      <w:i/>
+      <w:iCs/>
+      <w:color w:val="1F497D" w:themeColor="text2"/>
+      <w:sz w:val="18"/>
+      <w:szCs w:val="18"/>
+    </w:rPr>
+  </w:style>
 </w:styles>
 </file>
 

</xml_diff>